<commit_message>
Propuestas para proyecto final del diplomado
</commit_message>
<xml_diff>
--- a/Plan de acción - Proyecto 1.docx
+++ b/Plan de acción - Proyecto 1.docx
@@ -952,18 +952,62 @@
                 <w:szCs w:val="22"/>
                 <w:lang w:eastAsia="es-MX" w:bidi="ar-SA"/>
               </w:rPr>
-              <w:t>Cynthia</w:t>
-            </w:r>
-            <w:r>
-              <w:rPr>
-                <w:rFonts w:ascii="Ubuntu Light" w:eastAsia="Times New Roman" w:hAnsi="Ubuntu Light" w:cs="Calibri"/>
-                <w:color w:val="767171"/>
-                <w:kern w:val="0"/>
-                <w:sz w:val="22"/>
-                <w:szCs w:val="22"/>
-                <w:lang w:eastAsia="es-MX" w:bidi="ar-SA"/>
-              </w:rPr>
-              <w:t xml:space="preserve"> Cuellar</w:t>
+              <w:t>C</w:t>
+            </w:r>
+            <w:r>
+              <w:rPr>
+                <w:rFonts w:ascii="Ubuntu Light" w:eastAsia="Times New Roman" w:hAnsi="Ubuntu Light" w:cs="Calibri"/>
+                <w:color w:val="767171"/>
+                <w:kern w:val="0"/>
+                <w:sz w:val="22"/>
+                <w:szCs w:val="22"/>
+                <w:lang w:eastAsia="es-MX" w:bidi="ar-SA"/>
+              </w:rPr>
+              <w:t xml:space="preserve">ynthia </w:t>
+            </w:r>
+            <w:r>
+              <w:rPr>
+                <w:rFonts w:ascii="Ubuntu Light" w:eastAsia="Times New Roman" w:hAnsi="Ubuntu Light" w:cs="Calibri"/>
+                <w:color w:val="767171"/>
+                <w:kern w:val="0"/>
+                <w:sz w:val="22"/>
+                <w:szCs w:val="22"/>
+                <w:lang w:eastAsia="es-MX" w:bidi="ar-SA"/>
+              </w:rPr>
+              <w:t>C</w:t>
+            </w:r>
+            <w:r>
+              <w:rPr>
+                <w:rFonts w:ascii="Ubuntu Light" w:eastAsia="Times New Roman" w:hAnsi="Ubuntu Light" w:cs="Calibri"/>
+                <w:color w:val="767171"/>
+                <w:kern w:val="0"/>
+                <w:sz w:val="22"/>
+                <w:szCs w:val="22"/>
+                <w:lang w:eastAsia="es-MX" w:bidi="ar-SA"/>
+              </w:rPr>
+              <w:t>laudia C</w:t>
+            </w:r>
+            <w:r>
+              <w:rPr>
+                <w:rFonts w:ascii="Ubuntu Light" w:eastAsia="Times New Roman" w:hAnsi="Ubuntu Light" w:cs="Calibri"/>
+                <w:color w:val="767171"/>
+                <w:kern w:val="0"/>
+                <w:sz w:val="22"/>
+                <w:szCs w:val="22"/>
+                <w:lang w:eastAsia="es-MX" w:bidi="ar-SA"/>
+              </w:rPr>
+              <w:t>u</w:t>
+            </w:r>
+            <w:r>
+              <w:rPr>
+                <w:rFonts w:ascii="Ubuntu Light" w:eastAsia="Times New Roman" w:hAnsi="Ubuntu Light" w:cs="Calibri"/>
+                <w:color w:val="767171"/>
+                <w:kern w:val="0"/>
+                <w:sz w:val="22"/>
+                <w:szCs w:val="22"/>
+                <w:lang w:eastAsia="es-MX" w:bidi="ar-SA"/>
+              </w:rPr>
+              <w:t>ellar Castillo</w:t>
             </w:r>
           </w:p>
         </w:tc>
@@ -1593,18 +1637,7 @@
                 <w:szCs w:val="22"/>
                 <w:lang w:eastAsia="es-MX" w:bidi="ar-SA"/>
               </w:rPr>
-              <w:t xml:space="preserve"> </w:t>
-            </w:r>
-            <w:r>
-              <w:rPr>
-                <w:rFonts w:ascii="Ubuntu Light" w:eastAsia="Times New Roman" w:hAnsi="Ubuntu Light" w:cs="Calibri"/>
-                <w:color w:val="767171"/>
-                <w:kern w:val="0"/>
-                <w:sz w:val="22"/>
-                <w:szCs w:val="22"/>
-                <w:lang w:eastAsia="es-MX" w:bidi="ar-SA"/>
-              </w:rPr>
-              <w:t>Volatiles</w:t>
+              <w:t xml:space="preserve"> Volatiles</w:t>
             </w:r>
             <w:r>
               <w:rPr>

</xml_diff>